<commit_message>
Đã bổ sung báo cáo
</commit_message>
<xml_diff>
--- a/BaoCaoThucTapChuyenNganh.docx
+++ b/BaoCaoThucTapChuyenNganh.docx
@@ -50,14 +50,7 @@
           <w:sz w:val="28"/>
           <w:szCs w:val="28"/>
         </w:rPr>
-        <w:t xml:space="preserve">BỘ MÔN </w:t>
-      </w:r>
-      <w:r>
-        <w:rPr>
-          <w:sz w:val="28"/>
-          <w:szCs w:val="28"/>
-        </w:rPr>
-        <w:t>ĐỒ ÁN CHUYÊN NGÀNH</w:t>
+        <w:t>BỘ MÔN ĐỒ ÁN CHUYÊN NGÀNH</w:t>
       </w:r>
     </w:p>
     <w:p>
@@ -359,6 +352,347 @@
     </w:p>
     <w:p>
       <w:pPr>
+        <w:ind w:left="0" w:hanging="3"/>
+        <w:jc w:val="center"/>
+        <w:rPr>
+          <w:sz w:val="28"/>
+          <w:szCs w:val="28"/>
+        </w:rPr>
+      </w:pPr>
+    </w:p>
+    <w:p>
+      <w:pPr>
+        <w:suppressAutoHyphens w:val="0"/>
+        <w:spacing w:before="100" w:beforeAutospacing="1" w:after="100" w:afterAutospacing="1" w:line="240" w:lineRule="auto"/>
+        <w:ind w:leftChars="0" w:left="0" w:firstLineChars="0" w:firstLine="0"/>
+        <w:textDirection w:val="lrTb"/>
+        <w:textAlignment w:val="auto"/>
+        <w:outlineLvl w:val="2"/>
+        <w:rPr>
+          <w:b/>
+          <w:bCs/>
+          <w:position w:val="0"/>
+          <w:sz w:val="28"/>
+          <w:szCs w:val="28"/>
+        </w:rPr>
+      </w:pPr>
+      <w:r>
+        <w:rPr>
+          <w:b/>
+          <w:bCs/>
+          <w:position w:val="0"/>
+          <w:sz w:val="28"/>
+          <w:szCs w:val="28"/>
+        </w:rPr>
+        <w:lastRenderedPageBreak/>
+        <w:t>LỜI CẢM ƠN</w:t>
+      </w:r>
+    </w:p>
+    <w:p>
+      <w:pPr>
+        <w:suppressAutoHyphens w:val="0"/>
+        <w:spacing w:before="100" w:beforeAutospacing="1" w:after="100" w:afterAutospacing="1" w:line="240" w:lineRule="auto"/>
+        <w:ind w:leftChars="0" w:left="0" w:firstLineChars="0" w:firstLine="0"/>
+        <w:textDirection w:val="lrTb"/>
+        <w:textAlignment w:val="auto"/>
+        <w:outlineLvl w:val="9"/>
+        <w:rPr>
+          <w:position w:val="0"/>
+          <w:sz w:val="28"/>
+          <w:szCs w:val="28"/>
+        </w:rPr>
+      </w:pPr>
+      <w:r>
+        <w:rPr>
+          <w:position w:val="0"/>
+          <w:sz w:val="28"/>
+          <w:szCs w:val="28"/>
+        </w:rPr>
+        <w:t>Trước tiên, em xin gửi lời cảm ơn chân thành đến Ban Giám hiệu Trường Đại học Công nghệ Sài Gòn cùng tập thể giảng viên Khoa Công nghệ Thông tin đã tạo điều kiện thuận lợi để em hoàn thành chương trình học và thực hiện đồ án tốt nghiệp.</w:t>
+      </w:r>
+    </w:p>
+    <w:p>
+      <w:pPr>
+        <w:suppressAutoHyphens w:val="0"/>
+        <w:spacing w:before="100" w:beforeAutospacing="1" w:after="100" w:afterAutospacing="1" w:line="240" w:lineRule="auto"/>
+        <w:ind w:leftChars="0" w:left="0" w:firstLineChars="0" w:firstLine="0"/>
+        <w:textDirection w:val="lrTb"/>
+        <w:textAlignment w:val="auto"/>
+        <w:outlineLvl w:val="9"/>
+        <w:rPr>
+          <w:position w:val="0"/>
+          <w:sz w:val="28"/>
+          <w:szCs w:val="28"/>
+        </w:rPr>
+      </w:pPr>
+      <w:r>
+        <w:rPr>
+          <w:position w:val="0"/>
+          <w:sz w:val="28"/>
+          <w:szCs w:val="28"/>
+        </w:rPr>
+        <w:t>Em xin bày tỏ lòng biết ơn sâu sắc đến Thầy ThS. Trần Quốc Trường – giảng viên hướng dẫn – người đã tận tình hướng dẫn, chỉ bảo và hỗ trợ em trong suốt quá trình nghiên cứu. Sự định hướng và kinh nghiệm quý báu của Thầy đã giúp em vượt qua nhiều khó khăn để hoàn thiện đề tài.</w:t>
+      </w:r>
+    </w:p>
+    <w:p>
+      <w:pPr>
+        <w:suppressAutoHyphens w:val="0"/>
+        <w:spacing w:before="100" w:beforeAutospacing="1" w:after="100" w:afterAutospacing="1" w:line="240" w:lineRule="auto"/>
+        <w:ind w:leftChars="0" w:left="0" w:firstLineChars="0" w:firstLine="0"/>
+        <w:textDirection w:val="lrTb"/>
+        <w:textAlignment w:val="auto"/>
+        <w:outlineLvl w:val="9"/>
+        <w:rPr>
+          <w:position w:val="0"/>
+          <w:sz w:val="28"/>
+          <w:szCs w:val="28"/>
+        </w:rPr>
+      </w:pPr>
+      <w:r>
+        <w:rPr>
+          <w:position w:val="0"/>
+          <w:sz w:val="28"/>
+          <w:szCs w:val="28"/>
+        </w:rPr>
+        <w:t>Em cũng xin cảm ơn các thầy cô trong Khoa Công nghệ Thông tin đã trang bị cho em nền tảng kiến thức vững chắc trong suốt thời gian học tập.</w:t>
+      </w:r>
+    </w:p>
+    <w:p>
+      <w:pPr>
+        <w:suppressAutoHyphens w:val="0"/>
+        <w:spacing w:before="100" w:beforeAutospacing="1" w:after="100" w:afterAutospacing="1" w:line="240" w:lineRule="auto"/>
+        <w:ind w:leftChars="0" w:left="0" w:firstLineChars="0" w:firstLine="0"/>
+        <w:textDirection w:val="lrTb"/>
+        <w:textAlignment w:val="auto"/>
+        <w:outlineLvl w:val="9"/>
+        <w:rPr>
+          <w:position w:val="0"/>
+          <w:sz w:val="28"/>
+          <w:szCs w:val="28"/>
+        </w:rPr>
+      </w:pPr>
+      <w:r>
+        <w:rPr>
+          <w:position w:val="0"/>
+          <w:sz w:val="28"/>
+          <w:szCs w:val="28"/>
+        </w:rPr>
+        <w:t>Cuối cùng, em xin tri ân gia đình, bạn bè và những người thân yêu đã luôn động viên, chia sẻ và tạo điều kiện để em hoàn thành đồ án này.</w:t>
+      </w:r>
+    </w:p>
+    <w:p>
+      <w:pPr>
+        <w:suppressAutoHyphens w:val="0"/>
+        <w:spacing w:before="100" w:beforeAutospacing="1" w:after="100" w:afterAutospacing="1" w:line="240" w:lineRule="auto"/>
+        <w:ind w:leftChars="0" w:left="0" w:firstLineChars="0" w:firstLine="0"/>
+        <w:textDirection w:val="lrTb"/>
+        <w:textAlignment w:val="auto"/>
+        <w:outlineLvl w:val="9"/>
+        <w:rPr>
+          <w:position w:val="0"/>
+          <w:sz w:val="28"/>
+          <w:szCs w:val="28"/>
+        </w:rPr>
+      </w:pPr>
+      <w:r>
+        <w:rPr>
+          <w:position w:val="0"/>
+          <w:sz w:val="28"/>
+          <w:szCs w:val="28"/>
+        </w:rPr>
+        <w:t xml:space="preserve">Tp. Hồ Chí Minh, ngày 15 tháng 11 năm 2025 Sinh viên </w:t>
+      </w:r>
+      <w:r>
+        <w:rPr>
+          <w:position w:val="0"/>
+          <w:sz w:val="28"/>
+          <w:szCs w:val="28"/>
+        </w:rPr>
+        <w:t>Đặng Trường Thi</w:t>
+      </w:r>
+    </w:p>
+    <w:p>
+      <w:pPr>
+        <w:suppressAutoHyphens w:val="0"/>
+        <w:spacing w:before="100" w:beforeAutospacing="1" w:after="100" w:afterAutospacing="1" w:line="240" w:lineRule="auto"/>
+        <w:ind w:leftChars="0" w:left="0" w:firstLineChars="0" w:firstLine="0"/>
+        <w:textDirection w:val="lrTb"/>
+        <w:textAlignment w:val="auto"/>
+        <w:outlineLvl w:val="9"/>
+        <w:rPr>
+          <w:position w:val="0"/>
+          <w:sz w:val="28"/>
+          <w:szCs w:val="28"/>
+        </w:rPr>
+      </w:pPr>
+    </w:p>
+    <w:p>
+      <w:pPr>
+        <w:suppressAutoHyphens w:val="0"/>
+        <w:spacing w:before="100" w:beforeAutospacing="1" w:after="100" w:afterAutospacing="1" w:line="240" w:lineRule="auto"/>
+        <w:ind w:leftChars="0" w:left="0" w:firstLineChars="0" w:firstLine="0"/>
+        <w:textDirection w:val="lrTb"/>
+        <w:textAlignment w:val="auto"/>
+        <w:outlineLvl w:val="9"/>
+        <w:rPr>
+          <w:position w:val="0"/>
+          <w:sz w:val="28"/>
+          <w:szCs w:val="28"/>
+        </w:rPr>
+      </w:pPr>
+    </w:p>
+    <w:p>
+      <w:pPr>
+        <w:suppressAutoHyphens w:val="0"/>
+        <w:spacing w:before="100" w:beforeAutospacing="1" w:after="100" w:afterAutospacing="1" w:line="240" w:lineRule="auto"/>
+        <w:ind w:leftChars="0" w:left="0" w:firstLineChars="0" w:firstLine="0"/>
+        <w:textDirection w:val="lrTb"/>
+        <w:textAlignment w:val="auto"/>
+        <w:outlineLvl w:val="9"/>
+        <w:rPr>
+          <w:position w:val="0"/>
+          <w:sz w:val="28"/>
+          <w:szCs w:val="28"/>
+        </w:rPr>
+      </w:pPr>
+    </w:p>
+    <w:p>
+      <w:pPr>
+        <w:suppressAutoHyphens w:val="0"/>
+        <w:spacing w:before="100" w:beforeAutospacing="1" w:after="100" w:afterAutospacing="1" w:line="240" w:lineRule="auto"/>
+        <w:ind w:leftChars="0" w:left="0" w:firstLineChars="0" w:firstLine="0"/>
+        <w:textDirection w:val="lrTb"/>
+        <w:textAlignment w:val="auto"/>
+        <w:outlineLvl w:val="9"/>
+        <w:rPr>
+          <w:position w:val="0"/>
+          <w:sz w:val="28"/>
+          <w:szCs w:val="28"/>
+        </w:rPr>
+      </w:pPr>
+    </w:p>
+    <w:p>
+      <w:pPr>
+        <w:suppressAutoHyphens w:val="0"/>
+        <w:spacing w:before="100" w:beforeAutospacing="1" w:after="100" w:afterAutospacing="1" w:line="240" w:lineRule="auto"/>
+        <w:ind w:leftChars="0" w:left="0" w:firstLineChars="0" w:firstLine="0"/>
+        <w:textDirection w:val="lrTb"/>
+        <w:textAlignment w:val="auto"/>
+        <w:outlineLvl w:val="9"/>
+        <w:rPr>
+          <w:position w:val="0"/>
+          <w:sz w:val="28"/>
+          <w:szCs w:val="28"/>
+        </w:rPr>
+      </w:pPr>
+    </w:p>
+    <w:p>
+      <w:pPr>
+        <w:suppressAutoHyphens w:val="0"/>
+        <w:spacing w:before="100" w:beforeAutospacing="1" w:after="100" w:afterAutospacing="1" w:line="240" w:lineRule="auto"/>
+        <w:ind w:leftChars="0" w:left="0" w:firstLineChars="0" w:firstLine="0"/>
+        <w:textDirection w:val="lrTb"/>
+        <w:textAlignment w:val="auto"/>
+        <w:outlineLvl w:val="9"/>
+        <w:rPr>
+          <w:position w:val="0"/>
+          <w:sz w:val="28"/>
+          <w:szCs w:val="28"/>
+        </w:rPr>
+      </w:pPr>
+    </w:p>
+    <w:p>
+      <w:pPr>
+        <w:suppressAutoHyphens w:val="0"/>
+        <w:spacing w:before="100" w:beforeAutospacing="1" w:after="100" w:afterAutospacing="1" w:line="240" w:lineRule="auto"/>
+        <w:ind w:leftChars="0" w:left="0" w:firstLineChars="0" w:firstLine="0"/>
+        <w:textDirection w:val="lrTb"/>
+        <w:textAlignment w:val="auto"/>
+        <w:outlineLvl w:val="9"/>
+        <w:rPr>
+          <w:position w:val="0"/>
+          <w:sz w:val="28"/>
+          <w:szCs w:val="28"/>
+        </w:rPr>
+      </w:pPr>
+    </w:p>
+    <w:p>
+      <w:pPr>
+        <w:suppressAutoHyphens w:val="0"/>
+        <w:spacing w:before="100" w:beforeAutospacing="1" w:after="100" w:afterAutospacing="1" w:line="240" w:lineRule="auto"/>
+        <w:ind w:leftChars="0" w:left="0" w:firstLineChars="0" w:firstLine="0"/>
+        <w:textDirection w:val="lrTb"/>
+        <w:textAlignment w:val="auto"/>
+        <w:outlineLvl w:val="9"/>
+        <w:rPr>
+          <w:position w:val="0"/>
+          <w:sz w:val="28"/>
+          <w:szCs w:val="28"/>
+        </w:rPr>
+      </w:pPr>
+    </w:p>
+    <w:p>
+      <w:pPr>
+        <w:suppressAutoHyphens w:val="0"/>
+        <w:spacing w:before="100" w:beforeAutospacing="1" w:after="100" w:afterAutospacing="1" w:line="240" w:lineRule="auto"/>
+        <w:ind w:leftChars="0" w:left="0" w:firstLineChars="0" w:firstLine="0"/>
+        <w:textDirection w:val="lrTb"/>
+        <w:textAlignment w:val="auto"/>
+        <w:outlineLvl w:val="9"/>
+        <w:rPr>
+          <w:position w:val="0"/>
+          <w:sz w:val="28"/>
+          <w:szCs w:val="28"/>
+        </w:rPr>
+      </w:pPr>
+    </w:p>
+    <w:p>
+      <w:pPr>
+        <w:suppressAutoHyphens w:val="0"/>
+        <w:spacing w:before="100" w:beforeAutospacing="1" w:after="100" w:afterAutospacing="1" w:line="240" w:lineRule="auto"/>
+        <w:ind w:leftChars="0" w:left="0" w:firstLineChars="0" w:firstLine="0"/>
+        <w:textDirection w:val="lrTb"/>
+        <w:textAlignment w:val="auto"/>
+        <w:outlineLvl w:val="9"/>
+        <w:rPr>
+          <w:position w:val="0"/>
+          <w:sz w:val="28"/>
+          <w:szCs w:val="28"/>
+        </w:rPr>
+      </w:pPr>
+    </w:p>
+    <w:p>
+      <w:pPr>
+        <w:suppressAutoHyphens w:val="0"/>
+        <w:spacing w:before="100" w:beforeAutospacing="1" w:after="100" w:afterAutospacing="1" w:line="240" w:lineRule="auto"/>
+        <w:ind w:leftChars="0" w:left="0" w:firstLineChars="0" w:firstLine="0"/>
+        <w:textDirection w:val="lrTb"/>
+        <w:textAlignment w:val="auto"/>
+        <w:outlineLvl w:val="9"/>
+        <w:rPr>
+          <w:position w:val="0"/>
+          <w:sz w:val="28"/>
+          <w:szCs w:val="28"/>
+        </w:rPr>
+      </w:pPr>
+    </w:p>
+    <w:p>
+      <w:pPr>
+        <w:suppressAutoHyphens w:val="0"/>
+        <w:spacing w:before="100" w:beforeAutospacing="1" w:after="100" w:afterAutospacing="1" w:line="240" w:lineRule="auto"/>
+        <w:ind w:leftChars="0" w:left="0" w:firstLineChars="0" w:firstLine="0"/>
+        <w:textDirection w:val="lrTb"/>
+        <w:textAlignment w:val="auto"/>
+        <w:outlineLvl w:val="9"/>
+        <w:rPr>
+          <w:position w:val="0"/>
+          <w:sz w:val="28"/>
+          <w:szCs w:val="28"/>
+        </w:rPr>
+      </w:pPr>
+    </w:p>
+    <w:p>
+      <w:pPr>
         <w:keepNext/>
         <w:keepLines/>
         <w:pBdr>
@@ -452,7 +786,7 @@
             </w:rPr>
             <w:fldChar w:fldCharType="separate"/>
           </w:r>
-          <w:hyperlink w:anchor="_Toc214124412" w:history="1">
+          <w:hyperlink w:anchor="_Toc214124413" w:history="1">
             <w:r>
               <w:rPr>
                 <w:rStyle w:val="Hyperlink"/>
@@ -460,19 +794,7 @@
                 <w:sz w:val="28"/>
                 <w:szCs w:val="28"/>
               </w:rPr>
-              <w:t>1.</w:t>
-            </w:r>
-            <w:r>
-              <w:rPr>
-                <w:rFonts w:eastAsiaTheme="minorEastAsia"/>
-                <w:b w:val="0"/>
-                <w:caps w:val="0"/>
-                <w:noProof/>
-                <w:position w:val="0"/>
-                <w:sz w:val="28"/>
-                <w:szCs w:val="28"/>
-              </w:rPr>
-              <w:tab/>
+              <w:t>1</w:t>
             </w:r>
             <w:r>
               <w:rPr>
@@ -481,108 +803,7 @@
                 <w:sz w:val="28"/>
                 <w:szCs w:val="28"/>
               </w:rPr>
-              <w:t>Lời cảm ơn</w:t>
-            </w:r>
-            <w:r>
-              <w:rPr>
-                <w:rStyle w:val="Hyperlink"/>
-                <w:noProof/>
-                <w:sz w:val="28"/>
-                <w:szCs w:val="28"/>
-              </w:rPr>
-              <w:t>:</w:t>
-            </w:r>
-            <w:r>
-              <w:rPr>
-                <w:noProof/>
-                <w:webHidden/>
-                <w:sz w:val="28"/>
-                <w:szCs w:val="28"/>
-              </w:rPr>
-              <w:tab/>
-            </w:r>
-            <w:r>
-              <w:rPr>
-                <w:noProof/>
-                <w:webHidden/>
-                <w:sz w:val="28"/>
-                <w:szCs w:val="28"/>
-              </w:rPr>
-              <w:fldChar w:fldCharType="begin"/>
-            </w:r>
-            <w:r>
-              <w:rPr>
-                <w:noProof/>
-                <w:webHidden/>
-                <w:sz w:val="28"/>
-                <w:szCs w:val="28"/>
-              </w:rPr>
-              <w:instrText xml:space="preserve"> PAGEREF _Toc214124412 \h </w:instrText>
-            </w:r>
-            <w:r>
-              <w:rPr>
-                <w:noProof/>
-                <w:webHidden/>
-                <w:sz w:val="28"/>
-                <w:szCs w:val="28"/>
-              </w:rPr>
-            </w:r>
-            <w:r>
-              <w:rPr>
-                <w:noProof/>
-                <w:webHidden/>
-                <w:sz w:val="28"/>
-                <w:szCs w:val="28"/>
-              </w:rPr>
-              <w:fldChar w:fldCharType="separate"/>
-            </w:r>
-            <w:r>
-              <w:rPr>
-                <w:noProof/>
-                <w:webHidden/>
-                <w:sz w:val="28"/>
-                <w:szCs w:val="28"/>
-              </w:rPr>
-              <w:t>1</w:t>
-            </w:r>
-            <w:r>
-              <w:rPr>
-                <w:noProof/>
-                <w:webHidden/>
-                <w:sz w:val="28"/>
-                <w:szCs w:val="28"/>
-              </w:rPr>
-              <w:fldChar w:fldCharType="end"/>
-            </w:r>
-          </w:hyperlink>
-        </w:p>
-        <w:p>
-          <w:pPr>
-            <w:pStyle w:val="TOC1"/>
-            <w:tabs>
-              <w:tab w:val="left" w:pos="440"/>
-              <w:tab w:val="right" w:leader="dot" w:pos="9395"/>
-            </w:tabs>
-            <w:ind w:left="0" w:hanging="3"/>
-            <w:rPr>
-              <w:rFonts w:eastAsiaTheme="minorEastAsia"/>
-              <w:b w:val="0"/>
-              <w:caps w:val="0"/>
-              <w:noProof/>
-              <w:position w:val="0"/>
-              <w:sz w:val="28"/>
-              <w:szCs w:val="28"/>
-            </w:rPr>
-          </w:pPr>
-          <w:hyperlink w:anchor="_Toc214124413" w:history="1">
-            <w:r>
-              <w:rPr>
-                <w:rStyle w:val="Hyperlink"/>
-                <w:noProof/>
-                <w:sz w:val="28"/>
-                <w:szCs w:val="28"/>
-              </w:rPr>
-              <w:t>2.</w:t>
+              <w:t>.</w:t>
             </w:r>
             <w:r>
               <w:rPr>
@@ -660,7 +881,7 @@
                 <w:sz w:val="28"/>
                 <w:szCs w:val="28"/>
               </w:rPr>
-              <w:t>3.</w:t>
+              <w:t>2.</w:t>
             </w:r>
             <w:r>
               <w:rPr>
@@ -780,7 +1001,7 @@
                 <w:sz w:val="28"/>
                 <w:szCs w:val="28"/>
               </w:rPr>
-              <w:t>3</w:t>
+              <w:t>2</w:t>
             </w:r>
             <w:r>
               <w:rPr>
@@ -918,7 +1139,16 @@
                 <w:sz w:val="28"/>
                 <w:szCs w:val="28"/>
               </w:rPr>
-              <w:t>3.2.</w:t>
+              <w:t>2</w:t>
+            </w:r>
+            <w:r>
+              <w:rPr>
+                <w:rStyle w:val="Hyperlink"/>
+                <w:noProof/>
+                <w:sz w:val="28"/>
+                <w:szCs w:val="28"/>
+              </w:rPr>
+              <w:t>.2.</w:t>
             </w:r>
             <w:r>
               <w:rPr>
@@ -1028,7 +1258,16 @@
                 <w:sz w:val="28"/>
                 <w:szCs w:val="28"/>
               </w:rPr>
-              <w:t>3.3.</w:t>
+              <w:t>2</w:t>
+            </w:r>
+            <w:r>
+              <w:rPr>
+                <w:rStyle w:val="Hyperlink"/>
+                <w:noProof/>
+                <w:sz w:val="28"/>
+                <w:szCs w:val="28"/>
+              </w:rPr>
+              <w:t>.3.</w:t>
             </w:r>
             <w:r>
               <w:rPr>
@@ -1138,7 +1377,16 @@
                 <w:sz w:val="28"/>
                 <w:szCs w:val="28"/>
               </w:rPr>
-              <w:t>3.4.</w:t>
+              <w:t>2</w:t>
+            </w:r>
+            <w:r>
+              <w:rPr>
+                <w:rStyle w:val="Hyperlink"/>
+                <w:noProof/>
+                <w:sz w:val="28"/>
+                <w:szCs w:val="28"/>
+              </w:rPr>
+              <w:t>.4.</w:t>
             </w:r>
             <w:r>
               <w:rPr>
@@ -1202,7 +1450,16 @@
                 <w:sz w:val="28"/>
                 <w:szCs w:val="28"/>
               </w:rPr>
-              <w:t>3.5.</w:t>
+              <w:t>2</w:t>
+            </w:r>
+            <w:r>
+              <w:rPr>
+                <w:rStyle w:val="Hyperlink"/>
+                <w:noProof/>
+                <w:sz w:val="28"/>
+                <w:szCs w:val="28"/>
+              </w:rPr>
+              <w:t>.5.</w:t>
             </w:r>
             <w:r>
               <w:rPr>
@@ -1310,7 +1567,7 @@
                 <w:sz w:val="28"/>
                 <w:szCs w:val="28"/>
               </w:rPr>
-              <w:t>4</w:t>
+              <w:t>3</w:t>
             </w:r>
             <w:r>
               <w:rPr>
@@ -1398,7 +1655,7 @@
                 <w:sz w:val="28"/>
                 <w:szCs w:val="28"/>
               </w:rPr>
-              <w:t>4</w:t>
+              <w:t>3</w:t>
             </w:r>
             <w:r>
               <w:rPr>
@@ -1480,16 +1737,7 @@
                 <w:sz w:val="28"/>
                 <w:szCs w:val="28"/>
               </w:rPr>
-              <w:t>4</w:t>
-            </w:r>
-            <w:r>
-              <w:rPr>
-                <w:rStyle w:val="Hyperlink"/>
-                <w:noProof/>
-                <w:sz w:val="28"/>
-                <w:szCs w:val="28"/>
-              </w:rPr>
-              <w:t>.</w:t>
+              <w:t>3.</w:t>
             </w:r>
             <w:r>
               <w:rPr>
@@ -1601,7 +1849,7 @@
               <w:sz w:val="28"/>
               <w:szCs w:val="28"/>
             </w:rPr>
-            <w:t>4</w:t>
+            <w:t>3</w:t>
           </w:r>
           <w:r>
             <w:rPr>
@@ -1761,149 +2009,17 @@
           <w:szCs w:val="28"/>
         </w:rPr>
         <w:lastRenderedPageBreak/>
-        <w:t>1. LỜI CẢM ƠN</w:t>
-      </w:r>
-    </w:p>
-    <w:p>
-      <w:pPr>
-        <w:suppressAutoHyphens w:val="0"/>
-        <w:spacing w:before="100" w:beforeAutospacing="1" w:after="100" w:afterAutospacing="1" w:line="240" w:lineRule="auto"/>
-        <w:ind w:leftChars="0" w:left="0" w:firstLineChars="0" w:firstLine="0"/>
-        <w:textDirection w:val="lrTb"/>
-        <w:textAlignment w:val="auto"/>
-        <w:outlineLvl w:val="9"/>
-        <w:rPr>
-          <w:position w:val="0"/>
-          <w:sz w:val="28"/>
-          <w:szCs w:val="28"/>
-        </w:rPr>
-      </w:pPr>
-      <w:r>
-        <w:rPr>
-          <w:position w:val="0"/>
-          <w:sz w:val="28"/>
-          <w:szCs w:val="28"/>
-        </w:rPr>
-        <w:t>Trước tiên, em xin gửi lời cảm ơn chân thành đến Ban Giám hiệu Trường Đại học Công nghệ Sài Gòn cùng tập thể giảng viên Khoa Công nghệ Thông tin đã tạo điều kiện thuận lợi để em hoàn thành chương trình học và thực hiện đồ án tốt nghiệp.</w:t>
-      </w:r>
-    </w:p>
-    <w:p>
-      <w:pPr>
-        <w:suppressAutoHyphens w:val="0"/>
-        <w:spacing w:before="100" w:beforeAutospacing="1" w:after="100" w:afterAutospacing="1" w:line="240" w:lineRule="auto"/>
-        <w:ind w:leftChars="0" w:left="0" w:firstLineChars="0" w:firstLine="0"/>
-        <w:textDirection w:val="lrTb"/>
-        <w:textAlignment w:val="auto"/>
-        <w:outlineLvl w:val="9"/>
-        <w:rPr>
-          <w:position w:val="0"/>
-          <w:sz w:val="28"/>
-          <w:szCs w:val="28"/>
-        </w:rPr>
-      </w:pPr>
-      <w:r>
-        <w:rPr>
-          <w:position w:val="0"/>
-          <w:sz w:val="28"/>
-          <w:szCs w:val="28"/>
-        </w:rPr>
-        <w:t>Em xin bày tỏ lòng biết ơn sâu sắc đến Thầy ThS. Trần Quốc Trường – giảng viên hướng dẫn – người đã tận tình hướng dẫn, chỉ bảo và hỗ trợ em trong suốt quá trình nghiên cứu. Sự định hướng và kinh nghiệm quý báu của Thầy đã giúp em vượt qua nhiều khó khăn để hoàn thiện đề tài.</w:t>
-      </w:r>
-    </w:p>
-    <w:p>
-      <w:pPr>
-        <w:suppressAutoHyphens w:val="0"/>
-        <w:spacing w:before="100" w:beforeAutospacing="1" w:after="100" w:afterAutospacing="1" w:line="240" w:lineRule="auto"/>
-        <w:ind w:leftChars="0" w:left="0" w:firstLineChars="0" w:firstLine="0"/>
-        <w:textDirection w:val="lrTb"/>
-        <w:textAlignment w:val="auto"/>
-        <w:outlineLvl w:val="9"/>
-        <w:rPr>
-          <w:position w:val="0"/>
-          <w:sz w:val="28"/>
-          <w:szCs w:val="28"/>
-        </w:rPr>
-      </w:pPr>
-      <w:r>
-        <w:rPr>
-          <w:position w:val="0"/>
-          <w:sz w:val="28"/>
-          <w:szCs w:val="28"/>
-        </w:rPr>
-        <w:t>Em cũng xin cảm ơn các thầy cô trong Khoa Công nghệ Thông tin đã trang bị cho em nền tảng kiến thức vững chắc trong suốt thời gian học tập.</w:t>
-      </w:r>
-    </w:p>
-    <w:p>
-      <w:pPr>
-        <w:suppressAutoHyphens w:val="0"/>
-        <w:spacing w:before="100" w:beforeAutospacing="1" w:after="100" w:afterAutospacing="1" w:line="240" w:lineRule="auto"/>
-        <w:ind w:leftChars="0" w:left="0" w:firstLineChars="0" w:firstLine="0"/>
-        <w:textDirection w:val="lrTb"/>
-        <w:textAlignment w:val="auto"/>
-        <w:outlineLvl w:val="9"/>
-        <w:rPr>
-          <w:position w:val="0"/>
-          <w:sz w:val="28"/>
-          <w:szCs w:val="28"/>
-        </w:rPr>
-      </w:pPr>
-      <w:r>
-        <w:rPr>
-          <w:position w:val="0"/>
-          <w:sz w:val="28"/>
-          <w:szCs w:val="28"/>
-        </w:rPr>
-        <w:t>Cuối cùng, em xin tri ân gia đình, bạn bè và những người thân yêu đã luôn động viên, chia sẻ và tạo điều kiện để em hoàn thành đồ án này.</w:t>
-      </w:r>
-    </w:p>
-    <w:p>
-      <w:pPr>
-        <w:suppressAutoHyphens w:val="0"/>
-        <w:spacing w:before="100" w:beforeAutospacing="1" w:after="100" w:afterAutospacing="1" w:line="240" w:lineRule="auto"/>
-        <w:ind w:leftChars="0" w:left="0" w:firstLineChars="0" w:firstLine="0"/>
-        <w:textDirection w:val="lrTb"/>
-        <w:textAlignment w:val="auto"/>
-        <w:outlineLvl w:val="9"/>
-        <w:rPr>
-          <w:position w:val="0"/>
-          <w:sz w:val="28"/>
-          <w:szCs w:val="28"/>
-        </w:rPr>
-      </w:pPr>
-      <w:r>
-        <w:rPr>
-          <w:position w:val="0"/>
-          <w:sz w:val="28"/>
-          <w:szCs w:val="28"/>
-        </w:rPr>
-        <w:t>Tp. Hồ Chí Minh, ngày 15 tháng 11 năm 2025 Sinh viên [Tên của bạn]</w:t>
-      </w:r>
-    </w:p>
-    <w:p>
-      <w:pPr>
-        <w:suppressAutoHyphens w:val="0"/>
-        <w:spacing w:before="100" w:beforeAutospacing="1" w:after="100" w:afterAutospacing="1" w:line="240" w:lineRule="auto"/>
-        <w:ind w:leftChars="0" w:left="0" w:firstLineChars="0" w:firstLine="0"/>
-        <w:textDirection w:val="lrTb"/>
-        <w:textAlignment w:val="auto"/>
-        <w:outlineLvl w:val="2"/>
-        <w:rPr>
-          <w:b/>
-          <w:bCs/>
-          <w:position w:val="0"/>
-          <w:sz w:val="28"/>
-          <w:szCs w:val="28"/>
-        </w:rPr>
-      </w:pPr>
-      <w:r>
-        <w:rPr>
-          <w:b/>
-          <w:bCs/>
-          <w:position w:val="0"/>
-          <w:sz w:val="28"/>
-          <w:szCs w:val="28"/>
-        </w:rPr>
-        <w:t>2. TÓM TẮT ĐỀ TÀI</w:t>
+        <w:t>1</w:t>
+      </w:r>
+      <w:r>
+        <w:rPr>
+          <w:b/>
+          <w:bCs/>
+          <w:position w:val="0"/>
+          <w:sz w:val="28"/>
+          <w:szCs w:val="28"/>
+        </w:rPr>
+        <w:t>. TÓM TẮT ĐỀ TÀI</w:t>
       </w:r>
     </w:p>
     <w:p>
@@ -2168,8 +2284,17 @@
           <w:sz w:val="28"/>
           <w:szCs w:val="28"/>
         </w:rPr>
-        <w:lastRenderedPageBreak/>
-        <w:t>3. CHƯƠNG 1: GIỚI THIỆU ĐỀ TÀI</w:t>
+        <w:t>2</w:t>
+      </w:r>
+      <w:r>
+        <w:rPr>
+          <w:b/>
+          <w:bCs/>
+          <w:position w:val="0"/>
+          <w:sz w:val="28"/>
+          <w:szCs w:val="28"/>
+        </w:rPr>
+        <w:t>. CHƯƠNG 1: GIỚI THIỆU ĐỀ TÀI</w:t>
       </w:r>
     </w:p>
     <w:p>
@@ -2196,7 +2321,7 @@
           <w:sz w:val="28"/>
           <w:szCs w:val="28"/>
         </w:rPr>
-        <w:t>3</w:t>
+        <w:t>2</w:t>
       </w:r>
       <w:r>
         <w:rPr>
@@ -2279,7 +2404,7 @@
           <w:sz w:val="28"/>
           <w:szCs w:val="28"/>
         </w:rPr>
-        <w:t>3</w:t>
+        <w:t>2</w:t>
       </w:r>
       <w:r>
         <w:rPr>
@@ -2316,7 +2441,7 @@
           <w:sz w:val="28"/>
           <w:szCs w:val="28"/>
         </w:rPr>
-        <w:t>3</w:t>
+        <w:t>2</w:t>
       </w:r>
       <w:r>
         <w:rPr>
@@ -2434,7 +2559,18 @@
           <w:sz w:val="28"/>
           <w:szCs w:val="28"/>
         </w:rPr>
-        <w:t>3.</w:t>
+        <w:lastRenderedPageBreak/>
+        <w:t>2</w:t>
+      </w:r>
+      <w:r>
+        <w:rPr>
+          <w:b/>
+          <w:bCs/>
+          <w:position w:val="0"/>
+          <w:sz w:val="28"/>
+          <w:szCs w:val="28"/>
+        </w:rPr>
+        <w:t>.</w:t>
       </w:r>
       <w:r>
         <w:rPr>
@@ -2552,7 +2688,7 @@
           <w:sz w:val="28"/>
           <w:szCs w:val="28"/>
         </w:rPr>
-        <w:t>3</w:t>
+        <w:t>2</w:t>
       </w:r>
       <w:r>
         <w:rPr>
@@ -2670,7 +2806,7 @@
           <w:sz w:val="28"/>
           <w:szCs w:val="28"/>
         </w:rPr>
-        <w:t>3</w:t>
+        <w:t>2</w:t>
       </w:r>
       <w:r>
         <w:rPr>
@@ -2707,7 +2843,7 @@
           <w:sz w:val="28"/>
           <w:szCs w:val="28"/>
         </w:rPr>
-        <w:t>3</w:t>
+        <w:t>2</w:t>
       </w:r>
       <w:r>
         <w:rPr>
@@ -2767,7 +2903,7 @@
           <w:sz w:val="28"/>
           <w:szCs w:val="28"/>
         </w:rPr>
-        <w:t>3</w:t>
+        <w:t>2</w:t>
       </w:r>
       <w:r>
         <w:rPr>
@@ -2831,7 +2967,6 @@
           <w:sz w:val="28"/>
           <w:szCs w:val="28"/>
         </w:rPr>
-        <w:lastRenderedPageBreak/>
         <w:t>Xây dựng kho bài tập, đề thi đa dạng.</w:t>
       </w:r>
     </w:p>
@@ -2940,7 +3075,7 @@
           <w:sz w:val="28"/>
           <w:szCs w:val="28"/>
         </w:rPr>
-        <w:t>3</w:t>
+        <w:t>2</w:t>
       </w:r>
       <w:r>
         <w:rPr>
@@ -2977,7 +3112,7 @@
           <w:sz w:val="28"/>
           <w:szCs w:val="28"/>
         </w:rPr>
-        <w:t>3</w:t>
+        <w:t>2</w:t>
       </w:r>
       <w:r>
         <w:rPr>
@@ -3095,7 +3230,7 @@
           <w:sz w:val="28"/>
           <w:szCs w:val="28"/>
         </w:rPr>
-        <w:t>3</w:t>
+        <w:t>2</w:t>
       </w:r>
       <w:r>
         <w:rPr>
@@ -3240,7 +3375,8 @@
           <w:sz w:val="28"/>
           <w:szCs w:val="28"/>
         </w:rPr>
-        <w:t>3</w:t>
+        <w:lastRenderedPageBreak/>
+        <w:t>2</w:t>
       </w:r>
       <w:r>
         <w:rPr>
@@ -3277,7 +3413,7 @@
           <w:sz w:val="28"/>
           <w:szCs w:val="28"/>
         </w:rPr>
-        <w:t>3</w:t>
+        <w:t>2</w:t>
       </w:r>
       <w:r>
         <w:rPr>
@@ -3403,7 +3539,7 @@
           <w:sz w:val="28"/>
           <w:szCs w:val="28"/>
         </w:rPr>
-        <w:t>3</w:t>
+        <w:t>2</w:t>
       </w:r>
       <w:r>
         <w:rPr>
@@ -3521,7 +3657,17 @@
           <w:sz w:val="28"/>
           <w:szCs w:val="28"/>
         </w:rPr>
-        <w:t>1.5.3. Phương pháp kiểm thử</w:t>
+        <w:t>2</w:t>
+      </w:r>
+      <w:r>
+        <w:rPr>
+          <w:b/>
+          <w:bCs/>
+          <w:position w:val="0"/>
+          <w:sz w:val="28"/>
+          <w:szCs w:val="28"/>
+        </w:rPr>
+        <w:t>.5.3. Phương pháp kiểm thử</w:t>
       </w:r>
     </w:p>
     <w:p>
@@ -3627,6 +3773,171 @@
         <w:ind w:leftChars="0" w:left="0" w:firstLineChars="0" w:firstLine="0"/>
         <w:textDirection w:val="lrTb"/>
         <w:textAlignment w:val="auto"/>
+        <w:outlineLvl w:val="9"/>
+        <w:rPr>
+          <w:position w:val="0"/>
+          <w:sz w:val="28"/>
+          <w:szCs w:val="28"/>
+        </w:rPr>
+      </w:pPr>
+    </w:p>
+    <w:p>
+      <w:pPr>
+        <w:suppressAutoHyphens w:val="0"/>
+        <w:spacing w:before="100" w:beforeAutospacing="1" w:after="100" w:afterAutospacing="1" w:line="240" w:lineRule="auto"/>
+        <w:ind w:leftChars="0" w:left="0" w:firstLineChars="0" w:firstLine="0"/>
+        <w:textDirection w:val="lrTb"/>
+        <w:textAlignment w:val="auto"/>
+        <w:outlineLvl w:val="9"/>
+        <w:rPr>
+          <w:position w:val="0"/>
+          <w:sz w:val="28"/>
+          <w:szCs w:val="28"/>
+        </w:rPr>
+      </w:pPr>
+    </w:p>
+    <w:p>
+      <w:pPr>
+        <w:suppressAutoHyphens w:val="0"/>
+        <w:spacing w:before="100" w:beforeAutospacing="1" w:after="100" w:afterAutospacing="1" w:line="240" w:lineRule="auto"/>
+        <w:ind w:leftChars="0" w:left="0" w:firstLineChars="0" w:firstLine="0"/>
+        <w:textDirection w:val="lrTb"/>
+        <w:textAlignment w:val="auto"/>
+        <w:outlineLvl w:val="9"/>
+        <w:rPr>
+          <w:position w:val="0"/>
+          <w:sz w:val="28"/>
+          <w:szCs w:val="28"/>
+        </w:rPr>
+      </w:pPr>
+    </w:p>
+    <w:p>
+      <w:pPr>
+        <w:suppressAutoHyphens w:val="0"/>
+        <w:spacing w:before="100" w:beforeAutospacing="1" w:after="100" w:afterAutospacing="1" w:line="240" w:lineRule="auto"/>
+        <w:ind w:leftChars="0" w:left="0" w:firstLineChars="0" w:firstLine="0"/>
+        <w:textDirection w:val="lrTb"/>
+        <w:textAlignment w:val="auto"/>
+        <w:outlineLvl w:val="9"/>
+        <w:rPr>
+          <w:position w:val="0"/>
+          <w:sz w:val="28"/>
+          <w:szCs w:val="28"/>
+        </w:rPr>
+      </w:pPr>
+    </w:p>
+    <w:p>
+      <w:pPr>
+        <w:suppressAutoHyphens w:val="0"/>
+        <w:spacing w:before="100" w:beforeAutospacing="1" w:after="100" w:afterAutospacing="1" w:line="240" w:lineRule="auto"/>
+        <w:ind w:leftChars="0" w:left="0" w:firstLineChars="0" w:firstLine="0"/>
+        <w:textDirection w:val="lrTb"/>
+        <w:textAlignment w:val="auto"/>
+        <w:outlineLvl w:val="9"/>
+        <w:rPr>
+          <w:position w:val="0"/>
+          <w:sz w:val="28"/>
+          <w:szCs w:val="28"/>
+        </w:rPr>
+      </w:pPr>
+    </w:p>
+    <w:p>
+      <w:pPr>
+        <w:suppressAutoHyphens w:val="0"/>
+        <w:spacing w:before="100" w:beforeAutospacing="1" w:after="100" w:afterAutospacing="1" w:line="240" w:lineRule="auto"/>
+        <w:ind w:leftChars="0" w:left="0" w:firstLineChars="0" w:firstLine="0"/>
+        <w:textDirection w:val="lrTb"/>
+        <w:textAlignment w:val="auto"/>
+        <w:outlineLvl w:val="9"/>
+        <w:rPr>
+          <w:position w:val="0"/>
+          <w:sz w:val="28"/>
+          <w:szCs w:val="28"/>
+        </w:rPr>
+      </w:pPr>
+    </w:p>
+    <w:p>
+      <w:pPr>
+        <w:suppressAutoHyphens w:val="0"/>
+        <w:spacing w:before="100" w:beforeAutospacing="1" w:after="100" w:afterAutospacing="1" w:line="240" w:lineRule="auto"/>
+        <w:ind w:leftChars="0" w:left="0" w:firstLineChars="0" w:firstLine="0"/>
+        <w:textDirection w:val="lrTb"/>
+        <w:textAlignment w:val="auto"/>
+        <w:outlineLvl w:val="9"/>
+        <w:rPr>
+          <w:position w:val="0"/>
+          <w:sz w:val="28"/>
+          <w:szCs w:val="28"/>
+        </w:rPr>
+      </w:pPr>
+    </w:p>
+    <w:p>
+      <w:pPr>
+        <w:suppressAutoHyphens w:val="0"/>
+        <w:spacing w:before="100" w:beforeAutospacing="1" w:after="100" w:afterAutospacing="1" w:line="240" w:lineRule="auto"/>
+        <w:ind w:leftChars="0" w:left="0" w:firstLineChars="0" w:firstLine="0"/>
+        <w:textDirection w:val="lrTb"/>
+        <w:textAlignment w:val="auto"/>
+        <w:outlineLvl w:val="9"/>
+        <w:rPr>
+          <w:position w:val="0"/>
+          <w:sz w:val="28"/>
+          <w:szCs w:val="28"/>
+        </w:rPr>
+      </w:pPr>
+    </w:p>
+    <w:p>
+      <w:pPr>
+        <w:suppressAutoHyphens w:val="0"/>
+        <w:spacing w:before="100" w:beforeAutospacing="1" w:after="100" w:afterAutospacing="1" w:line="240" w:lineRule="auto"/>
+        <w:ind w:leftChars="0" w:left="0" w:firstLineChars="0" w:firstLine="0"/>
+        <w:textDirection w:val="lrTb"/>
+        <w:textAlignment w:val="auto"/>
+        <w:outlineLvl w:val="9"/>
+        <w:rPr>
+          <w:position w:val="0"/>
+          <w:sz w:val="28"/>
+          <w:szCs w:val="28"/>
+        </w:rPr>
+      </w:pPr>
+    </w:p>
+    <w:p>
+      <w:pPr>
+        <w:suppressAutoHyphens w:val="0"/>
+        <w:spacing w:before="100" w:beforeAutospacing="1" w:after="100" w:afterAutospacing="1" w:line="240" w:lineRule="auto"/>
+        <w:ind w:leftChars="0" w:left="0" w:firstLineChars="0" w:firstLine="0"/>
+        <w:textDirection w:val="lrTb"/>
+        <w:textAlignment w:val="auto"/>
+        <w:outlineLvl w:val="9"/>
+        <w:rPr>
+          <w:position w:val="0"/>
+          <w:sz w:val="28"/>
+          <w:szCs w:val="28"/>
+        </w:rPr>
+      </w:pPr>
+    </w:p>
+    <w:p>
+      <w:pPr>
+        <w:suppressAutoHyphens w:val="0"/>
+        <w:spacing w:before="100" w:beforeAutospacing="1" w:after="100" w:afterAutospacing="1" w:line="240" w:lineRule="auto"/>
+        <w:ind w:leftChars="0" w:left="0" w:firstLineChars="0" w:firstLine="0"/>
+        <w:textDirection w:val="lrTb"/>
+        <w:textAlignment w:val="auto"/>
+        <w:outlineLvl w:val="9"/>
+        <w:rPr>
+          <w:position w:val="0"/>
+          <w:sz w:val="28"/>
+          <w:szCs w:val="28"/>
+        </w:rPr>
+      </w:pPr>
+    </w:p>
+    <w:p>
+      <w:pPr>
+        <w:suppressAutoHyphens w:val="0"/>
+        <w:spacing w:before="100" w:beforeAutospacing="1" w:after="100" w:afterAutospacing="1" w:line="240" w:lineRule="auto"/>
+        <w:ind w:leftChars="0" w:left="0" w:firstLineChars="0" w:firstLine="0"/>
+        <w:textDirection w:val="lrTb"/>
+        <w:textAlignment w:val="auto"/>
         <w:outlineLvl w:val="2"/>
         <w:rPr>
           <w:b/>
@@ -3645,7 +3956,7 @@
           <w:szCs w:val="28"/>
         </w:rPr>
         <w:lastRenderedPageBreak/>
-        <w:t>4</w:t>
+        <w:t>3</w:t>
       </w:r>
       <w:r>
         <w:rPr>
@@ -3712,7 +4023,7 @@
           <w:sz w:val="28"/>
           <w:szCs w:val="28"/>
         </w:rPr>
-        <w:t>4</w:t>
+        <w:t>3</w:t>
       </w:r>
       <w:r>
         <w:rPr>
@@ -3782,7 +4093,7 @@
           <w:sz w:val="28"/>
           <w:szCs w:val="28"/>
         </w:rPr>
-        <w:t>4</w:t>
+        <w:t>3</w:t>
       </w:r>
       <w:r>
         <w:rPr>
@@ -3819,7 +4130,7 @@
           <w:sz w:val="28"/>
           <w:szCs w:val="28"/>
         </w:rPr>
-        <w:t>4</w:t>
+        <w:t>3</w:t>
       </w:r>
       <w:r>
         <w:rPr>
@@ -4057,7 +4368,7 @@
           <w:sz w:val="28"/>
           <w:szCs w:val="28"/>
         </w:rPr>
-        <w:t>4</w:t>
+        <w:t>3</w:t>
       </w:r>
       <w:r>
         <w:rPr>
@@ -4097,17 +4408,7 @@
           <w:sz w:val="28"/>
           <w:szCs w:val="28"/>
         </w:rPr>
-        <w:t xml:space="preserve">Biểu đồ DFD mức </w:t>
-      </w:r>
-      <w:r>
-        <w:rPr>
-          <w:b/>
-          <w:bCs/>
-          <w:position w:val="0"/>
-          <w:sz w:val="28"/>
-          <w:szCs w:val="28"/>
-        </w:rPr>
-        <w:t>1</w:t>
+        <w:t>Biểu đồ DFD mức 1</w:t>
       </w:r>
     </w:p>
     <w:p>
@@ -5701,7 +6002,17 @@
           <w:sz w:val="28"/>
           <w:szCs w:val="28"/>
         </w:rPr>
-        <w:t>4.2.</w:t>
+        <w:t>3</w:t>
+      </w:r>
+      <w:r>
+        <w:rPr>
+          <w:b/>
+          <w:bCs/>
+          <w:position w:val="0"/>
+          <w:sz w:val="28"/>
+          <w:szCs w:val="28"/>
+        </w:rPr>
+        <w:t>.2.</w:t>
       </w:r>
       <w:r>
         <w:rPr>
@@ -7997,7 +8308,7 @@
           <w:szCs w:val="28"/>
         </w:rPr>
         <w:lastRenderedPageBreak/>
-        <w:t>4</w:t>
+        <w:t>3</w:t>
       </w:r>
       <w:r>
         <w:rPr>
@@ -15143,6 +15454,7 @@
   <w:style w:type="character" w:default="1" w:styleId="DefaultParagraphFont">
     <w:name w:val="Default Paragraph Font"/>
     <w:uiPriority w:val="1"/>
+    <w:semiHidden/>
     <w:unhideWhenUsed/>
   </w:style>
   <w:style w:type="table" w:default="1" w:styleId="TableNormal">
@@ -15976,28 +16288,28 @@
 </file>
 
 <file path=customXml/item1.xml><?xml version="1.0" encoding="utf-8"?>
+<b:Sources xmlns:b="http://schemas.openxmlformats.org/officeDocument/2006/bibliography" xmlns="http://schemas.openxmlformats.org/officeDocument/2006/bibliography" SelectedStyle="\APASixthEditionOfficeOnline.xsl" StyleName="APA" Version="6"/>
+</file>
+
+<file path=customXml/item2.xml><?xml version="1.0" encoding="utf-8"?>
 <go:gDocsCustomXmlDataStorage xmlns:go="http://customooxmlschemas.google.com/" xmlns:r="http://schemas.openxmlformats.org/officeDocument/2006/relationships" uri="GoogleDocsCustomDataVersion2">
   <go:docsCustomData xmlns:go="http://customooxmlschemas.google.com/" roundtripDataSignature="AMtx7mhfo+yqRpTxCAiYYdZ923R3DST/+w==">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</go:docsCustomData>
 </go:gDocsCustomXmlDataStorage>
 </file>
 
-<file path=customXml/item2.xml><?xml version="1.0" encoding="utf-8"?>
-<b:Sources xmlns:b="http://schemas.openxmlformats.org/officeDocument/2006/bibliography" xmlns="http://schemas.openxmlformats.org/officeDocument/2006/bibliography" SelectedStyle="\APASixthEditionOfficeOnline.xsl" StyleName="APA" Version="6"/>
+<file path=customXml/itemProps1.xml><?xml version="1.0" encoding="utf-8"?>
+<ds:datastoreItem xmlns:ds="http://schemas.openxmlformats.org/officeDocument/2006/customXml" ds:itemID="{94FDBFED-A773-4056-BFA3-660CEC81EE41}">
+  <ds:schemaRefs>
+    <ds:schemaRef ds:uri="http://schemas.openxmlformats.org/officeDocument/2006/bibliography"/>
+  </ds:schemaRefs>
+</ds:datastoreItem>
 </file>
 
-<file path=customXml/itemProps1.xml><?xml version="1.0" encoding="utf-8"?>
+<file path=customXml/itemProps2.xml><?xml version="1.0" encoding="utf-8"?>
 <ds:datastoreItem xmlns:ds="http://schemas.openxmlformats.org/officeDocument/2006/customXml" ds:itemID="{11111111-1234-1234-1234-123412341234}">
   <ds:schemaRefs>
     <ds:schemaRef ds:uri="http://customooxmlschemas.google.com/"/>
     <ds:schemaRef ds:uri="http://schemas.openxmlformats.org/officeDocument/2006/relationships"/>
   </ds:schemaRefs>
 </ds:datastoreItem>
-</file>
-
-<file path=customXml/itemProps2.xml><?xml version="1.0" encoding="utf-8"?>
-<ds:datastoreItem xmlns:ds="http://schemas.openxmlformats.org/officeDocument/2006/customXml" ds:itemID="{94FDBFED-A773-4056-BFA3-660CEC81EE41}">
-  <ds:schemaRefs>
-    <ds:schemaRef ds:uri="http://schemas.openxmlformats.org/officeDocument/2006/bibliography"/>
-  </ds:schemaRefs>
-</ds:datastoreItem>
 </file>
</xml_diff>